<commit_message>
Updated Resume and Added Certificates
</commit_message>
<xml_diff>
--- a/Harsh Pandya Resume.docx
+++ b/Harsh Pandya Resume.docx
@@ -209,7 +209,7 @@
       </w:r>
       <w:r>
         <w:pict w14:anchorId="45F16B02">
-          <v:rect id="_x0000_i1025" style="width:0;height:1.5pt" o:hralign="center" o:hrstd="t" o:hr="t" fillcolor="#a0a0a0" stroked="f"/>
+          <v:rect id="_x0000_i1045" style="width:0;height:1.5pt" o:hralign="center" o:hrstd="t" o:hr="t" fillcolor="#a0a0a0" stroked="f"/>
         </w:pict>
       </w:r>
     </w:p>
@@ -345,7 +345,7 @@
       </w:r>
       <w:r>
         <w:pict w14:anchorId="4C85A3DE">
-          <v:rect id="_x0000_i1026" style="width:0;height:1.5pt" o:hralign="center" o:hrstd="t" o:hr="t" fillcolor="#a0a0a0" stroked="f"/>
+          <v:rect id="_x0000_i1046" style="width:0;height:1.5pt" o:hralign="center" o:hrstd="t" o:hr="t" fillcolor="#a0a0a0" stroked="f"/>
         </w:pict>
       </w:r>
     </w:p>
@@ -517,7 +517,55 @@
           <w:sz w:val="19"/>
           <w:szCs w:val="19"/>
         </w:rPr>
-        <w:t>Spearheaded the development of the Zentivize system for the FI product, revolutionizing customer onboarding and loan provision processes through bank-vendor collaborations.</w:t>
+        <w:t>Spearheaded the development of the Zentivize system for the FI</w:t>
+      </w:r>
+      <w:r>
+        <w:rPr>
+          <w:color w:val="1C033C"/>
+          <w:sz w:val="19"/>
+          <w:szCs w:val="19"/>
+        </w:rPr>
+        <w:t xml:space="preserve"> (Financial Inclusion)</w:t>
+      </w:r>
+      <w:r>
+        <w:rPr>
+          <w:color w:val="1C033C"/>
+          <w:sz w:val="19"/>
+          <w:szCs w:val="19"/>
+        </w:rPr>
+        <w:t xml:space="preserve"> product</w:t>
+      </w:r>
+      <w:r>
+        <w:rPr>
+          <w:color w:val="1C033C"/>
+          <w:sz w:val="19"/>
+          <w:szCs w:val="19"/>
+        </w:rPr>
+        <w:t xml:space="preserve"> and LAP (Loan Against Property). </w:t>
+      </w:r>
+      <w:r>
+        <w:rPr>
+          <w:color w:val="1C033C"/>
+          <w:sz w:val="19"/>
+          <w:szCs w:val="19"/>
+        </w:rPr>
+        <w:t xml:space="preserve">This initiative replaced a </w:t>
+      </w:r>
+      <w:r>
+        <w:rPr>
+          <w:color w:val="1C033C"/>
+          <w:sz w:val="19"/>
+          <w:szCs w:val="19"/>
+        </w:rPr>
+        <w:t xml:space="preserve">costly </w:t>
+      </w:r>
+      <w:r>
+        <w:rPr>
+          <w:color w:val="1C033C"/>
+          <w:sz w:val="19"/>
+          <w:szCs w:val="19"/>
+        </w:rPr>
+        <w:t>third-party SaaS model for LAP with our in-house Zentivize project, resulting in significant cost savings and increased efficiency.</w:t>
       </w:r>
     </w:p>
     <w:p>
@@ -1120,7 +1168,7 @@
       </w:r>
       <w:r>
         <w:pict w14:anchorId="75639993">
-          <v:rect id="_x0000_i1027" style="width:0;height:1.5pt" o:hralign="center" o:hrstd="t" o:hr="t" fillcolor="#a0a0a0" stroked="f"/>
+          <v:rect id="_x0000_i1047" style="width:0;height:1.5pt" o:hralign="center" o:hrstd="t" o:hr="t" fillcolor="#a0a0a0" stroked="f"/>
         </w:pict>
       </w:r>
     </w:p>
@@ -1301,26 +1349,6 @@
           <w:right w:val="nil"/>
           <w:between w:val="nil"/>
         </w:pBdr>
-        <w:spacing w:before="75" w:line="239" w:lineRule="auto"/>
-        <w:ind w:left="7" w:right="-5" w:firstLine="7"/>
-        <w:jc w:val="both"/>
-        <w:rPr>
-          <w:color w:val="1C033C"/>
-          <w:sz w:val="19"/>
-          <w:szCs w:val="19"/>
-        </w:rPr>
-      </w:pPr>
-    </w:p>
-    <w:p>
-      <w:pPr>
-        <w:widowControl w:val="0"/>
-        <w:pBdr>
-          <w:top w:val="nil"/>
-          <w:left w:val="nil"/>
-          <w:bottom w:val="nil"/>
-          <w:right w:val="nil"/>
-          <w:between w:val="nil"/>
-        </w:pBdr>
         <w:spacing w:before="46" w:line="239" w:lineRule="auto"/>
         <w:ind w:right="-4"/>
         <w:jc w:val="both"/>
@@ -1376,7 +1404,7 @@
       </w:pPr>
       <w:r>
         <w:pict w14:anchorId="7B06E450">
-          <v:rect id="_x0000_i1029" style="width:0;height:1.5pt" o:hralign="center" o:hrstd="t" o:hr="t" fillcolor="#a0a0a0" stroked="f"/>
+          <v:rect id="_x0000_i1048" style="width:0;height:1.5pt" o:hralign="center" o:hrstd="t" o:hr="t" fillcolor="#a0a0a0" stroked="f"/>
         </w:pict>
       </w:r>
     </w:p>
@@ -1467,25 +1495,7 @@
           <w:sz w:val="19"/>
           <w:szCs w:val="19"/>
         </w:rPr>
-        <w:t>Enhanced the theme with HTML, CSS, and free apps to create a user-friendly shopping experience.</w:t>
-      </w:r>
-      <w:r>
-        <w:rPr>
-          <w:bCs/>
-          <w:color w:val="1C033C"/>
-          <w:sz w:val="19"/>
-          <w:szCs w:val="19"/>
-        </w:rPr>
-        <w:t xml:space="preserve"> </w:t>
-      </w:r>
-      <w:r>
-        <w:rPr>
-          <w:bCs/>
-          <w:color w:val="1C033C"/>
-          <w:sz w:val="19"/>
-          <w:szCs w:val="19"/>
-        </w:rPr>
-        <w:t>Integrated Shiprocket for seamless order fulfillment and utilized a pre-purchased Namecheap domain.</w:t>
+        <w:t>Enhanced the theme with HTML, CSS, and free apps to create a user-friendly shopping experience. Integrated Shiprocket for seamless order fulfillment and utilized a pre-purchased Namecheap domain.</w:t>
       </w:r>
     </w:p>
     <w:p>
@@ -1567,7 +1577,7 @@
       </w:pPr>
       <w:r>
         <w:pict w14:anchorId="7C806FB9">
-          <v:rect id="_x0000_i1028" style="width:0;height:1.5pt" o:hralign="center" o:hrstd="t" o:hr="t" fillcolor="#a0a0a0" stroked="f"/>
+          <v:rect id="_x0000_i1049" style="width:0;height:1.5pt" o:hralign="center" o:hrstd="t" o:hr="t" fillcolor="#a0a0a0" stroked="f"/>
         </w:pict>
       </w:r>
     </w:p>
@@ -1744,9 +1754,41 @@
         <w:t>Data Structure and Algorithm on Coursera.</w:t>
       </w:r>
     </w:p>
+    <w:p>
+      <w:pPr>
+        <w:pStyle w:val="ListParagraph"/>
+        <w:widowControl w:val="0"/>
+        <w:numPr>
+          <w:ilvl w:val="0"/>
+          <w:numId w:val="3"/>
+        </w:numPr>
+        <w:pBdr>
+          <w:top w:val="nil"/>
+          <w:left w:val="nil"/>
+          <w:bottom w:val="nil"/>
+          <w:right w:val="nil"/>
+          <w:between w:val="nil"/>
+        </w:pBdr>
+        <w:spacing w:before="46" w:line="240" w:lineRule="auto"/>
+        <w:ind w:left="576"/>
+        <w:rPr>
+          <w:color w:val="1C033C"/>
+          <w:sz w:val="19"/>
+          <w:szCs w:val="19"/>
+        </w:rPr>
+      </w:pPr>
+      <w:r>
+        <w:rPr>
+          <w:color w:val="1C033C"/>
+          <w:sz w:val="19"/>
+          <w:szCs w:val="19"/>
+        </w:rPr>
+        <w:t>GitHub Actions on Udemy</w:t>
+      </w:r>
+    </w:p>
     <w:sectPr>
       <w:pgSz w:w="11900" w:h="16820"/>
-      <w:pgMar w:top="540" w:right="595" w:bottom="957" w:left="595" w:header="0" w:footer="720" w:gutter="0"/>
+      <w:pgMar w:top="288" w:right="590" w:bottom="950" w:left="590" w:header="0" w:footer="720" w:gutter="0"/>
       <w:pgNumType w:start="1"/>
       <w:cols w:space="720"/>
     </w:sectPr>

</xml_diff>